<commit_message>
Minor changes in the document
</commit_message>
<xml_diff>
--- a/ProblemStatement.docx
+++ b/ProblemStatement.docx
@@ -8,15 +8,25 @@
           <w:rFonts w:ascii="Arial" w:hAnsi="Arial" w:cs="Arial"/>
           <w:sz w:val="28"/>
           <w:szCs w:val="28"/>
-        </w:rPr>
-      </w:pPr>
-      <w:r>
-        <w:rPr>
-          <w:rFonts w:ascii="Arial" w:hAnsi="Arial" w:cs="Arial"/>
-          <w:sz w:val="28"/>
-          <w:szCs w:val="28"/>
-        </w:rPr>
-        <w:t xml:space="preserve">                             RECOMMENDATION SYSTEM</w:t>
+          <w:u w:val="single"/>
+        </w:rPr>
+      </w:pPr>
+      <w:r>
+        <w:rPr>
+          <w:rFonts w:ascii="Arial" w:hAnsi="Arial" w:cs="Arial"/>
+          <w:sz w:val="28"/>
+          <w:szCs w:val="28"/>
+        </w:rPr>
+        <w:t xml:space="preserve">                             </w:t>
+      </w:r>
+      <w:r>
+        <w:rPr>
+          <w:rFonts w:ascii="Arial" w:hAnsi="Arial" w:cs="Arial"/>
+          <w:sz w:val="28"/>
+          <w:szCs w:val="28"/>
+          <w:u w:val="single"/>
+        </w:rPr>
+        <w:t>RECOMMENDATION SYSTEM</w:t>
       </w:r>
     </w:p>
     <w:p>
@@ -1059,13 +1069,7 @@
         <w:rPr>
           <w:rFonts w:ascii="Arial" w:eastAsia="Times New Roman" w:hAnsi="Arial" w:cs="Arial"/>
         </w:rPr>
-        <w:t>Simran Patil</w:t>
-      </w:r>
-      <w:r>
-        <w:rPr>
-          <w:rFonts w:ascii="Arial" w:eastAsia="Times New Roman" w:hAnsi="Arial" w:cs="Arial"/>
-        </w:rPr>
-        <w:t>,</w:t>
+        <w:t>Simran Patil,</w:t>
       </w:r>
     </w:p>
     <w:p>

</xml_diff>